<commit_message>
Manga - Pupa Volume 1 - fix source - 11/1/2025
</commit_message>
<xml_diff>
--- a/Manga/Pupa/1-Core (size)/English/MangaDex/1-Volume 1/Sources.docx
+++ b/Manga/Pupa/1-Core (size)/English/MangaDex/1-Volume 1/Sources.docx
@@ -140,7 +140,7 @@
         <w:t xml:space="preserve">: </w:t>
       </w:r>
       <w:r>
-        <w:t>* Download Method: Browser Extension: Image Downloader [Used to download all images from the chapter]</w:t>
+        <w:t>Browser Extension: Image Downloader [Used to download all images from the chapter]</w:t>
       </w:r>
       <w:r>
         <w:t xml:space="preserve"> -&gt;</w:t>
@@ -373,10 +373,7 @@
         <w:t xml:space="preserve"> Server]</w:t>
       </w:r>
       <w:r>
-        <w:t xml:space="preserve"> </w:t>
-      </w:r>
-      <w:r>
-        <w:t>-&gt; [</w:t>
+        <w:t xml:space="preserve"> -&gt; [</w:t>
       </w:r>
       <w:proofErr w:type="spellStart"/>
       <w:r>
@@ -391,6 +388,8 @@
       </w:r>
       <w:r>
         <w:br/>
+      </w:r>
+      <w:r>
         <w:t xml:space="preserve">* </w:t>
       </w:r>
       <w:r>
@@ -403,7 +402,7 @@
         <w:t xml:space="preserve">: </w:t>
       </w:r>
       <w:r>
-        <w:t>* Download Method: Browser Extension: Image Downloader [Used to download all images from the chapter]</w:t>
+        <w:t>Browser Extension: Image Downloader [Used to download all images from the chapter]</w:t>
       </w:r>
       <w:r>
         <w:t xml:space="preserve"> -&gt;</w:t>
@@ -413,6 +412,8 @@
       </w:r>
       <w:r>
         <w:br/>
+      </w:r>
+      <w:r>
         <w:t xml:space="preserve">* </w:t>
       </w:r>
       <w:r>
@@ -650,6 +651,8 @@
       </w:r>
       <w:r>
         <w:br/>
+      </w:r>
+      <w:r>
         <w:t xml:space="preserve">* </w:t>
       </w:r>
       <w:r>
@@ -662,7 +665,7 @@
         <w:t xml:space="preserve">: </w:t>
       </w:r>
       <w:r>
-        <w:t>* Download Method: Browser Extension: Image Downloader [Used to download all images from the chapter]</w:t>
+        <w:t>Browser Extension: Image Downloader [Used to download all images from the chapter]</w:t>
       </w:r>
       <w:r>
         <w:t xml:space="preserve"> -&gt;</w:t>
@@ -672,6 +675,8 @@
       </w:r>
       <w:r>
         <w:br/>
+      </w:r>
+      <w:r>
         <w:t xml:space="preserve">* </w:t>
       </w:r>
       <w:r>
@@ -899,6 +904,8 @@
       </w:r>
       <w:r>
         <w:br/>
+      </w:r>
+      <w:r>
         <w:t xml:space="preserve">* </w:t>
       </w:r>
       <w:r>
@@ -911,7 +918,7 @@
         <w:t xml:space="preserve">: </w:t>
       </w:r>
       <w:r>
-        <w:t>* Download Method: Browser Extension: Image Downloader [Used to download all images from the chapter]</w:t>
+        <w:t>Browser Extension: Image Downloader [Used to download all images from the chapter]</w:t>
       </w:r>
       <w:r>
         <w:t xml:space="preserve"> -&gt;</w:t>
@@ -921,6 +928,8 @@
       </w:r>
       <w:r>
         <w:br/>
+      </w:r>
+      <w:r>
         <w:t xml:space="preserve">* </w:t>
       </w:r>
       <w:r>
@@ -1149,6 +1158,8 @@
       </w:r>
       <w:r>
         <w:br/>
+      </w:r>
+      <w:r>
         <w:t xml:space="preserve">* </w:t>
       </w:r>
       <w:r>
@@ -1161,7 +1172,7 @@
         <w:t xml:space="preserve">: </w:t>
       </w:r>
       <w:r>
-        <w:t>* Download Method: Browser Extension: Image Downloader [Used to download all images from the chapter]</w:t>
+        <w:t>Browser Extension: Image Downloader [Used to download all images from the chapter]</w:t>
       </w:r>
       <w:r>
         <w:t xml:space="preserve"> -&gt;</w:t>
@@ -1171,6 +1182,8 @@
       </w:r>
       <w:r>
         <w:br/>
+      </w:r>
+      <w:r>
         <w:t xml:space="preserve">* </w:t>
       </w:r>
       <w:r>
@@ -1398,6 +1411,8 @@
       </w:r>
       <w:r>
         <w:br/>
+      </w:r>
+      <w:r>
         <w:t xml:space="preserve">* </w:t>
       </w:r>
       <w:r>
@@ -1410,7 +1425,7 @@
         <w:t xml:space="preserve">: </w:t>
       </w:r>
       <w:r>
-        <w:t>* Download Method: Browser Extension: Image Downloader [Used to download all images from the chapter]</w:t>
+        <w:t>Browser Extension: Image Downloader [Used to download all images from the chapter]</w:t>
       </w:r>
       <w:r>
         <w:t xml:space="preserve"> -&gt;</w:t>
@@ -1420,6 +1435,8 @@
       </w:r>
       <w:r>
         <w:br/>
+      </w:r>
+      <w:r>
         <w:t xml:space="preserve">* </w:t>
       </w:r>
       <w:r>
@@ -1648,6 +1665,8 @@
       </w:r>
       <w:r>
         <w:br/>
+      </w:r>
+      <w:r>
         <w:t xml:space="preserve">* </w:t>
       </w:r>
       <w:r>
@@ -1660,7 +1679,7 @@
         <w:t xml:space="preserve">: </w:t>
       </w:r>
       <w:r>
-        <w:t>* Download Method: Browser Extension: Image Downloader [Used to download all images from the chapter]</w:t>
+        <w:t>Browser Extension: Image Downloader [Used to download all images from the chapter]</w:t>
       </w:r>
       <w:r>
         <w:t xml:space="preserve"> -&gt;</w:t>
@@ -1670,6 +1689,8 @@
       </w:r>
       <w:r>
         <w:br/>
+      </w:r>
+      <w:r>
         <w:t xml:space="preserve">* </w:t>
       </w:r>
       <w:r>
@@ -2660,6 +2681,7 @@
   <w:style w:type="character" w:default="1" w:styleId="DefaultParagraphFont">
     <w:name w:val="Default Paragraph Font"/>
     <w:uiPriority w:val="1"/>
+    <w:semiHidden/>
     <w:unhideWhenUsed/>
   </w:style>
   <w:style w:type="table" w:default="1" w:styleId="TableNormal">

</xml_diff>

<commit_message>
Manga - Pupa Volume 1 - fix source - 11/7/2025
</commit_message>
<xml_diff>
--- a/Manga/Pupa/1-Core (size)/English/MangaDex/1-Volume 1/Sources.docx
+++ b/Manga/Pupa/1-Core (size)/English/MangaDex/1-Volume 1/Sources.docx
@@ -62,6 +62,30 @@
       </w:r>
       <w:r>
         <w:t>Entertainment</w:t>
+      </w:r>
+      <w:r>
+        <w:br/>
+      </w:r>
+      <w:r>
+        <w:t xml:space="preserve">* </w:t>
+      </w:r>
+      <w:r>
+        <w:rPr>
+          <w:b/>
+          <w:bCs/>
+        </w:rPr>
+        <w:t>Source Platform</w:t>
+      </w:r>
+      <w:r>
+        <w:t xml:space="preserve">: </w:t>
+      </w:r>
+      <w:proofErr w:type="spellStart"/>
+      <w:r>
+        <w:t>MangaDex</w:t>
+      </w:r>
+      <w:proofErr w:type="spellEnd"/>
+      <w:r>
+        <w:t xml:space="preserve"> (https://mangadex.org)</w:t>
       </w:r>
       <w:r>
         <w:br/>
@@ -218,9 +242,6 @@
       <w:r>
         <w:t xml:space="preserve">: </w:t>
       </w:r>
-      <w:r>
-        <w:t xml:space="preserve">* Saved Location: </w:t>
-      </w:r>
       <w:proofErr w:type="spellStart"/>
       <w:r>
         <w:t>StorageType</w:t>
@@ -324,6 +345,30 @@
       </w:r>
       <w:r>
         <w:t>Entertainment</w:t>
+      </w:r>
+      <w:r>
+        <w:br/>
+      </w:r>
+      <w:r>
+        <w:t xml:space="preserve">* </w:t>
+      </w:r>
+      <w:r>
+        <w:rPr>
+          <w:b/>
+          <w:bCs/>
+        </w:rPr>
+        <w:t>Source Platform</w:t>
+      </w:r>
+      <w:r>
+        <w:t xml:space="preserve">: </w:t>
+      </w:r>
+      <w:proofErr w:type="spellStart"/>
+      <w:r>
+        <w:t>MangaDex</w:t>
+      </w:r>
+      <w:proofErr w:type="spellEnd"/>
+      <w:r>
+        <w:t xml:space="preserve"> (https://mangadex.org)</w:t>
       </w:r>
       <w:r>
         <w:br/>
@@ -459,6 +504,8 @@
       </w:r>
       <w:r>
         <w:br/>
+      </w:r>
+      <w:r>
         <w:t xml:space="preserve">* </w:t>
       </w:r>
       <w:r>
@@ -469,9 +516,6 @@
       </w:r>
       <w:r>
         <w:t xml:space="preserve">: </w:t>
-      </w:r>
-      <w:r>
-        <w:t xml:space="preserve">* Saved Location: </w:t>
       </w:r>
       <w:proofErr w:type="spellStart"/>
       <w:r>
@@ -513,6 +557,11 @@
         </w:rPr>
         <w:t xml:space="preserve">Notes: </w:t>
       </w:r>
+    </w:p>
+    <w:p>
+      <w:pPr>
+        <w:spacing w:before="240" w:after="240"/>
+      </w:pPr>
     </w:p>
     <w:p>
       <w:pPr>
@@ -541,7 +590,6 @@
         <w:rPr>
           <w:b/>
         </w:rPr>
-        <w:lastRenderedPageBreak/>
         <w:t>* Download Name</w:t>
       </w:r>
       <w:r>
@@ -587,6 +635,30 @@
       </w:r>
       <w:r>
         <w:t>Entertainment</w:t>
+      </w:r>
+      <w:r>
+        <w:br/>
+      </w:r>
+      <w:r>
+        <w:t xml:space="preserve">* </w:t>
+      </w:r>
+      <w:r>
+        <w:rPr>
+          <w:b/>
+          <w:bCs/>
+        </w:rPr>
+        <w:t>Source Platform</w:t>
+      </w:r>
+      <w:r>
+        <w:t xml:space="preserve">: </w:t>
+      </w:r>
+      <w:proofErr w:type="spellStart"/>
+      <w:r>
+        <w:t>MangaDex</w:t>
+      </w:r>
+      <w:proofErr w:type="spellEnd"/>
+      <w:r>
+        <w:t xml:space="preserve"> (https://mangadex.org)</w:t>
       </w:r>
       <w:r>
         <w:br/>
@@ -722,6 +794,8 @@
       </w:r>
       <w:r>
         <w:br/>
+      </w:r>
+      <w:r>
         <w:t xml:space="preserve">* </w:t>
       </w:r>
       <w:r>
@@ -732,9 +806,6 @@
       </w:r>
       <w:r>
         <w:t xml:space="preserve">: </w:t>
-      </w:r>
-      <w:r>
-        <w:t xml:space="preserve">* Saved Location: </w:t>
       </w:r>
       <w:proofErr w:type="spellStart"/>
       <w:r>
@@ -840,6 +911,30 @@
       </w:r>
       <w:r>
         <w:t>Entertainment</w:t>
+      </w:r>
+      <w:r>
+        <w:br/>
+      </w:r>
+      <w:r>
+        <w:t xml:space="preserve">* </w:t>
+      </w:r>
+      <w:r>
+        <w:rPr>
+          <w:b/>
+          <w:bCs/>
+        </w:rPr>
+        <w:t>Source Platform</w:t>
+      </w:r>
+      <w:r>
+        <w:t xml:space="preserve">: </w:t>
+      </w:r>
+      <w:proofErr w:type="spellStart"/>
+      <w:r>
+        <w:t>MangaDex</w:t>
+      </w:r>
+      <w:proofErr w:type="spellEnd"/>
+      <w:r>
+        <w:t xml:space="preserve"> (https://mangadex.org)</w:t>
       </w:r>
       <w:r>
         <w:br/>
@@ -986,9 +1081,6 @@
       <w:r>
         <w:t xml:space="preserve">: </w:t>
       </w:r>
-      <w:r>
-        <w:t xml:space="preserve">* Saved Location: </w:t>
-      </w:r>
       <w:proofErr w:type="spellStart"/>
       <w:r>
         <w:t>StorageType</w:t>
@@ -1094,6 +1186,30 @@
       </w:r>
       <w:r>
         <w:t>Entertainment</w:t>
+      </w:r>
+      <w:r>
+        <w:br/>
+      </w:r>
+      <w:r>
+        <w:t xml:space="preserve">* </w:t>
+      </w:r>
+      <w:r>
+        <w:rPr>
+          <w:b/>
+          <w:bCs/>
+        </w:rPr>
+        <w:t>Source Platform</w:t>
+      </w:r>
+      <w:r>
+        <w:t xml:space="preserve">: </w:t>
+      </w:r>
+      <w:proofErr w:type="spellStart"/>
+      <w:r>
+        <w:t>MangaDex</w:t>
+      </w:r>
+      <w:proofErr w:type="spellEnd"/>
+      <w:r>
+        <w:t xml:space="preserve"> (https://mangadex.org)</w:t>
       </w:r>
       <w:r>
         <w:br/>
@@ -1240,9 +1356,6 @@
       <w:r>
         <w:t xml:space="preserve">: </w:t>
       </w:r>
-      <w:r>
-        <w:t xml:space="preserve">* Saved Location: </w:t>
-      </w:r>
       <w:proofErr w:type="spellStart"/>
       <w:r>
         <w:t>StorageType</w:t>
@@ -1347,6 +1460,30 @@
       </w:r>
       <w:r>
         <w:t>Entertainment</w:t>
+      </w:r>
+      <w:r>
+        <w:br/>
+      </w:r>
+      <w:r>
+        <w:t xml:space="preserve">* </w:t>
+      </w:r>
+      <w:r>
+        <w:rPr>
+          <w:b/>
+          <w:bCs/>
+        </w:rPr>
+        <w:t>Source Platform</w:t>
+      </w:r>
+      <w:r>
+        <w:t xml:space="preserve">: </w:t>
+      </w:r>
+      <w:proofErr w:type="spellStart"/>
+      <w:r>
+        <w:t>MangaDex</w:t>
+      </w:r>
+      <w:proofErr w:type="spellEnd"/>
+      <w:r>
+        <w:t xml:space="preserve"> (https://mangadex.org)</w:t>
       </w:r>
       <w:r>
         <w:br/>
@@ -1493,9 +1630,6 @@
       <w:r>
         <w:t xml:space="preserve">: </w:t>
       </w:r>
-      <w:r>
-        <w:t xml:space="preserve">* Saved Location: </w:t>
-      </w:r>
       <w:proofErr w:type="spellStart"/>
       <w:r>
         <w:t>StorageType</w:t>
@@ -1601,6 +1735,30 @@
       </w:r>
       <w:r>
         <w:t>Entertainment</w:t>
+      </w:r>
+      <w:r>
+        <w:br/>
+      </w:r>
+      <w:r>
+        <w:t xml:space="preserve">* </w:t>
+      </w:r>
+      <w:r>
+        <w:rPr>
+          <w:b/>
+          <w:bCs/>
+        </w:rPr>
+        <w:t>Source Platform</w:t>
+      </w:r>
+      <w:r>
+        <w:t xml:space="preserve">: </w:t>
+      </w:r>
+      <w:proofErr w:type="spellStart"/>
+      <w:r>
+        <w:t>MangaDex</w:t>
+      </w:r>
+      <w:proofErr w:type="spellEnd"/>
+      <w:r>
+        <w:t xml:space="preserve"> (https://mangadex.org)</w:t>
       </w:r>
       <w:r>
         <w:br/>
@@ -1746,9 +1904,6 @@
       </w:r>
       <w:r>
         <w:t xml:space="preserve">: </w:t>
-      </w:r>
-      <w:r>
-        <w:t xml:space="preserve">* Saved Location: </w:t>
       </w:r>
       <w:proofErr w:type="spellStart"/>
       <w:r>

</xml_diff>